<commit_message>
Reformated css layout for better design
</commit_message>
<xml_diff>
--- a/copy.docx
+++ b/copy.docx
@@ -7,22 +7,54 @@
         <w:t>I am a classic black frame glasses</w:t>
       </w:r>
       <w:r>
+        <w:t>,</w:t>
+      </w:r>
+      <w:r>
         <w:t xml:space="preserve"> plaid shirt</w:t>
       </w:r>
       <w:r>
-        <w:t xml:space="preserve"> computer nerd. I learned HTML 4 when I was 11 to made awful 90s </w:t>
+        <w:t xml:space="preserve">, </w:t>
+      </w:r>
+      <w:bookmarkStart w:id="0" w:name="_GoBack"/>
+      <w:bookmarkEnd w:id="0"/>
+      <w:r>
+        <w:t>computer nerd. I learned HTML 4 when I was 11 to ma</w:t>
+      </w:r>
+      <w:r>
+        <w:t>k</w:t>
+      </w:r>
+      <w:r>
+        <w:t xml:space="preserve">e awful 90s </w:t>
       </w:r>
       <w:r>
         <w:t>Pokémon</w:t>
       </w:r>
       <w:r>
-        <w:t xml:space="preserve"> websites with </w:t>
-      </w:r>
-      <w:r>
-        <w:t>flashing</w:t>
-      </w:r>
-      <w:r>
-        <w:t xml:space="preserve"> GIFs, created a very popular mod for a game called Rise of Nations at the age of 13, aced AP Computer Science, and then went in a completely different direction and </w:t>
+        <w:t xml:space="preserve"> websites </w:t>
+      </w:r>
+      <w:r>
+        <w:t>(complete with flashing gifs and the &lt;marquee&gt; tag)</w:t>
+      </w:r>
+      <w:r>
+        <w:t>, created a very popular</w:t>
+      </w:r>
+      <w:r>
+        <w:t xml:space="preserve"> game</w:t>
+      </w:r>
+      <w:r>
+        <w:t xml:space="preserve"> mod</w:t>
+      </w:r>
+      <w:r>
+        <w:t>s</w:t>
+      </w:r>
+      <w:r>
+        <w:t xml:space="preserve"> at the age of 13,</w:t>
+      </w:r>
+      <w:r>
+        <w:t xml:space="preserve"> </w:t>
+      </w:r>
+      <w:r>
+        <w:t xml:space="preserve">and then went in a completely different direction and </w:t>
       </w:r>
       <w:r>
         <w:t>by going to</w:t>
@@ -47,92 +79,88 @@
     </w:p>
     <w:p>
       <w:r>
-        <w:t xml:space="preserve">I am </w:t>
-      </w:r>
-      <w:r>
-        <w:t xml:space="preserve">now </w:t>
-      </w:r>
-      <w:r>
-        <w:t>back</w:t>
-      </w:r>
-      <w:r>
-        <w:t xml:space="preserve"> by</w:t>
+        <w:t xml:space="preserve">My wayward career journey has given me </w:t>
+      </w:r>
+      <w:r>
+        <w:t>a</w:t>
+      </w:r>
+      <w:r>
+        <w:t xml:space="preserve"> unique perspective as a Software Engineer. </w:t>
+      </w:r>
+      <w:r>
+        <w:t xml:space="preserve">My traditional engineer education </w:t>
+      </w:r>
+      <w:r>
+        <w:t xml:space="preserve">gave me a solid foundation in advanced math (calculus doesn't scare me) and </w:t>
+      </w:r>
+      <w:r>
+        <w:t>time-honored</w:t>
+      </w:r>
+      <w:r>
+        <w:t xml:space="preserve"> engineer problem solving.</w:t>
       </w:r>
       <w:r>
         <w:t xml:space="preserve"> </w:t>
       </w:r>
       <w:r>
-        <w:t>pursuing</w:t>
-      </w:r>
-      <w:r>
-        <w:t xml:space="preserve"> a Masters in Software Engineering at Penn State</w:t>
-      </w:r>
-      <w:r>
-        <w:t xml:space="preserve"> (2020 here we come)</w:t>
-      </w:r>
-      <w:r>
-        <w:t xml:space="preserve">. My wayward career journey has given me </w:t>
-      </w:r>
-      <w:r>
-        <w:t>a</w:t>
-      </w:r>
-      <w:r>
-        <w:t xml:space="preserve"> unique perspective as a Software Engineer. </w:t>
-      </w:r>
-      <w:r>
-        <w:t xml:space="preserve">My traditional engineer education </w:t>
-      </w:r>
-      <w:r>
-        <w:t xml:space="preserve">gave me a solid foundation in advanced math (calculus doesn't scare me) and </w:t>
-      </w:r>
-      <w:r>
-        <w:t>time-honored</w:t>
-      </w:r>
-      <w:r>
-        <w:t xml:space="preserve"> engineer problem solving and analytical skills.</w:t>
+        <w:t xml:space="preserve">My </w:t>
+      </w:r>
+      <w:r>
+        <w:t>6-year</w:t>
+      </w:r>
+      <w:r>
+        <w:t xml:space="preserve"> Army career allowed me to develop as a leader in ways few people ever get. I have led teams as small as 3 and as large as 180. I have been the sole lead on </w:t>
+      </w:r>
+      <w:r>
+        <w:t>$18 million-dollar</w:t>
+      </w:r>
+      <w:r>
+        <w:t xml:space="preserve"> projects involving 400 people and made decisions that would affect a person for the rest of their lives. I know how to lead, build teams, and build</w:t>
+      </w:r>
+      <w:r>
+        <w:t xml:space="preserve"> the</w:t>
+      </w:r>
+      <w:r>
+        <w:t xml:space="preserve"> leaders to replace me. Frankly, I'm good at it too.</w:t>
       </w:r>
     </w:p>
     <w:p>
       <w:r>
-        <w:t xml:space="preserve">My </w:t>
-      </w:r>
-      <w:r>
-        <w:t>6-year</w:t>
-      </w:r>
-      <w:r>
-        <w:t xml:space="preserve"> Army career allowed me to develop as a leader in ways few people ever get. I have led teams as small as 3 and as large as 180. I have been the sole lead on </w:t>
-      </w:r>
-      <w:r>
-        <w:t>$18 million-dollar</w:t>
-      </w:r>
-      <w:r>
-        <w:t xml:space="preserve"> projects involving 400 people and made decisions that would affect a person for the rest of their lives. I know how to lead, build teams, and build</w:t>
-      </w:r>
-      <w:r>
-        <w:t xml:space="preserve"> the</w:t>
-      </w:r>
-      <w:r>
-        <w:t xml:space="preserve"> leaders to replace me. Frankly, I'm good at it too.</w:t>
-      </w:r>
-    </w:p>
-    <w:p>
-      <w:r>
-        <w:t xml:space="preserve">Now I am back behind an IDE coding </w:t>
-      </w:r>
-      <w:r>
-        <w:t>every day</w:t>
-      </w:r>
-      <w:r>
-        <w:t xml:space="preserve"> and loving it. Software is what I am meant to make. Most of my experience is in C# where I started out as a hobby game developer. I have a passion for </w:t>
+        <w:t>I am now back</w:t>
+      </w:r>
+      <w:r>
+        <w:t xml:space="preserve"> to my roots</w:t>
+      </w:r>
+      <w:r>
+        <w:t xml:space="preserve"> pursuing a Masters in Software Engineering at Penn State (2020 here we come)</w:t>
+      </w:r>
+      <w:r>
+        <w:t xml:space="preserve">. Most of my experience is in C# where I started out as a hobby game developer. I have a passion for </w:t>
       </w:r>
       <w:r>
         <w:t>object-oriented</w:t>
       </w:r>
       <w:r>
-        <w:t xml:space="preserve"> design and love using patterns to architect complex solutions. I have since branched into Java, Cloud Computing, DevOps, and the MEAN stack.</w:t>
-      </w:r>
-      <w:bookmarkStart w:id="0" w:name="_GoBack"/>
-      <w:bookmarkEnd w:id="0"/>
+        <w:t xml:space="preserve"> design and love using patterns to architect complex solutions. </w:t>
+      </w:r>
+      <w:r>
+        <w:t xml:space="preserve">I am </w:t>
+      </w:r>
+      <w:r>
+        <w:t>always</w:t>
+      </w:r>
+      <w:r>
+        <w:t xml:space="preserve"> learning</w:t>
+      </w:r>
+      <w:r>
+        <w:t xml:space="preserve"> and </w:t>
+      </w:r>
+      <w:r>
+        <w:t>I have since branched into Java, Cloud Computing, DevOps, and the MEAN stack.</w:t>
+      </w:r>
+      <w:r>
+        <w:t xml:space="preserve"> </w:t>
+      </w:r>
     </w:p>
     <w:sectPr>
       <w:pgSz w:w="12240" w:h="15840"/>

</xml_diff>

<commit_message>
Added work experience shell
</commit_message>
<xml_diff>
--- a/copy.docx
+++ b/copy.docx
@@ -15,8 +15,6 @@
       <w:r>
         <w:t xml:space="preserve">, </w:t>
       </w:r>
-      <w:bookmarkStart w:id="0" w:name="_GoBack"/>
-      <w:bookmarkEnd w:id="0"/>
       <w:r>
         <w:t>computer nerd. I learned HTML 4 when I was 11 to ma</w:t>
       </w:r>
@@ -24,13 +22,7 @@
         <w:t>k</w:t>
       </w:r>
       <w:r>
-        <w:t xml:space="preserve">e awful 90s </w:t>
-      </w:r>
-      <w:r>
-        <w:t>Pokémon</w:t>
-      </w:r>
-      <w:r>
-        <w:t xml:space="preserve"> websites </w:t>
+        <w:t xml:space="preserve">e awful 90s Pokémon websites </w:t>
       </w:r>
       <w:r>
         <w:t>(complete with flashing gifs and the &lt;marquee&gt; tag)</w:t>
@@ -54,16 +46,7 @@
         <w:t xml:space="preserve"> </w:t>
       </w:r>
       <w:r>
-        <w:t xml:space="preserve">and then went in a completely different direction and </w:t>
-      </w:r>
-      <w:r>
-        <w:t>by going to</w:t>
-      </w:r>
-      <w:r>
-        <w:t xml:space="preserve"> Texas A&amp;M</w:t>
-      </w:r>
-      <w:r>
-        <w:t xml:space="preserve"> (Gig ‘</w:t>
+        <w:t>and then went in a completely different direction and by going to Texas A&amp;M (Gig ‘</w:t>
       </w:r>
       <w:proofErr w:type="spellStart"/>
       <w:r>
@@ -71,89 +54,29 @@
       </w:r>
       <w:proofErr w:type="spellEnd"/>
       <w:r>
-        <w:t>)</w:t>
-      </w:r>
-      <w:r>
-        <w:t xml:space="preserve"> to became a US Army officer specializing in civil (specifically traffic) engineering.</w:t>
+        <w:t>) to became a US Army officer specializing in civil (specifically traffic) engineering.</w:t>
       </w:r>
     </w:p>
     <w:p>
       <w:r>
-        <w:t xml:space="preserve">My wayward career journey has given me </w:t>
-      </w:r>
-      <w:r>
-        <w:t>a</w:t>
-      </w:r>
-      <w:r>
-        <w:t xml:space="preserve"> unique perspective as a Software Engineer. </w:t>
-      </w:r>
-      <w:r>
-        <w:t xml:space="preserve">My traditional engineer education </w:t>
-      </w:r>
-      <w:r>
-        <w:t xml:space="preserve">gave me a solid foundation in advanced math (calculus doesn't scare me) and </w:t>
-      </w:r>
-      <w:r>
-        <w:t>time-honored</w:t>
-      </w:r>
-      <w:r>
-        <w:t xml:space="preserve"> engineer problem solving.</w:t>
+        <w:t>My wayward career journey has given me a unique perspective as a Software Engineer. My traditional engineer education gave me a solid foundation in advanced math (calculus doesn't scare me) and time-honored engineer problem solving.</w:t>
       </w:r>
       <w:r>
         <w:t xml:space="preserve"> </w:t>
       </w:r>
       <w:r>
-        <w:t xml:space="preserve">My </w:t>
-      </w:r>
-      <w:r>
-        <w:t>6-year</w:t>
-      </w:r>
-      <w:r>
-        <w:t xml:space="preserve"> Army career allowed me to develop as a leader in ways few people ever get. I have led teams as small as 3 and as large as 180. I have been the sole lead on </w:t>
-      </w:r>
-      <w:r>
-        <w:t>$18 million-dollar</w:t>
-      </w:r>
-      <w:r>
-        <w:t xml:space="preserve"> projects involving 400 people and made decisions that would affect a person for the rest of their lives. I know how to lead, build teams, and build</w:t>
-      </w:r>
-      <w:r>
-        <w:t xml:space="preserve"> the</w:t>
-      </w:r>
-      <w:r>
-        <w:t xml:space="preserve"> leaders to replace me. Frankly, I'm good at it too.</w:t>
+        <w:t>My 6-year Army career allowed me to develop as a leader in ways few people ever get. I have led teams as small as 3 and as large as 180. I have been the sole lead on $18 million-dollar projects involving 400 people and made decisions that would affect a person for the rest of their lives. I know how to lead, build teams, and build the leaders to replace me. Frankly, I'm good at it too.</w:t>
       </w:r>
     </w:p>
     <w:p>
       <w:r>
-        <w:t>I am now back</w:t>
-      </w:r>
-      <w:r>
-        <w:t xml:space="preserve"> to my roots</w:t>
-      </w:r>
-      <w:r>
-        <w:t xml:space="preserve"> pursuing a Masters in Software Engineering at Penn State (2020 here we come)</w:t>
-      </w:r>
-      <w:r>
-        <w:t xml:space="preserve">. Most of my experience is in C# where I started out as a hobby game developer. I have a passion for </w:t>
-      </w:r>
-      <w:r>
-        <w:t>object-oriented</w:t>
-      </w:r>
-      <w:r>
-        <w:t xml:space="preserve"> design and love using patterns to architect complex solutions. </w:t>
-      </w:r>
-      <w:r>
-        <w:t xml:space="preserve">I am </w:t>
-      </w:r>
-      <w:r>
-        <w:t>always</w:t>
-      </w:r>
-      <w:r>
-        <w:t xml:space="preserve"> learning</w:t>
-      </w:r>
-      <w:r>
-        <w:t xml:space="preserve"> and </w:t>
+        <w:t>I am now back to my roots pursuing a Masters in Software Engineering at Penn State (2020 here we come)</w:t>
+      </w:r>
+      <w:r>
+        <w:t xml:space="preserve">. Most of my experience is in C# where I started out as a hobby game developer. I have a passion for object-oriented design and love using patterns to architect complex solutions. </w:t>
+      </w:r>
+      <w:r>
+        <w:t xml:space="preserve">I am always learning and </w:t>
       </w:r>
       <w:r>
         <w:t>I have since branched into Java, Cloud Computing, DevOps, and the MEAN stack.</w:t>
@@ -161,6 +84,102 @@
       <w:r>
         <w:t xml:space="preserve"> </w:t>
       </w:r>
+    </w:p>
+    <w:p/>
+    <w:p>
+      <w:r>
+        <w:t>Six</w:t>
+      </w:r>
+      <w:r>
+        <w:t xml:space="preserve"> years as a US Army Corps of Engineers officer </w:t>
+      </w:r>
+      <w:r>
+        <w:t>infused me with a passion to</w:t>
+      </w:r>
+      <w:r>
+        <w:t xml:space="preserve"> lead and manage </w:t>
+      </w:r>
+      <w:r>
+        <w:t>challenging</w:t>
+      </w:r>
+      <w:r>
+        <w:t xml:space="preserve"> projects. I have led teams as small as 3 and as large as 180. I </w:t>
+      </w:r>
+      <w:r>
+        <w:t>served as lead on</w:t>
+      </w:r>
+      <w:r>
+        <w:t xml:space="preserve"> $18 million-dollar projects involving 400 people and made </w:t>
+      </w:r>
+      <w:r>
+        <w:t>decisions that permanently impacted people’s lives</w:t>
+      </w:r>
+      <w:r>
+        <w:t xml:space="preserve">. I know what it means to be </w:t>
+      </w:r>
+      <w:r>
+        <w:t>a servant</w:t>
+      </w:r>
+      <w:r>
+        <w:t xml:space="preserve"> leader and how to </w:t>
+      </w:r>
+      <w:r>
+        <w:t xml:space="preserve">forge the next generation of leaders </w:t>
+      </w:r>
+      <w:r>
+        <w:t>to replace me. Frankly, I'm good at it too.</w:t>
+      </w:r>
+    </w:p>
+    <w:p/>
+    <w:p>
+      <w:bookmarkStart w:id="0" w:name="_GoBack"/>
+      <w:r>
+        <w:t xml:space="preserve">I have always been an engineer. At age 11 I learned </w:t>
+      </w:r>
+      <w:r>
+        <w:t xml:space="preserve">HTML 4 to make awful 90s Pokémon websites </w:t>
+      </w:r>
+      <w:r>
+        <w:t>c</w:t>
+      </w:r>
+      <w:r>
+        <w:t xml:space="preserve">omplete with flashing gifs and the </w:t>
+      </w:r>
+      <w:r>
+        <w:t>&amp;</w:t>
+      </w:r>
+      <w:proofErr w:type="spellStart"/>
+      <w:proofErr w:type="gramStart"/>
+      <w:r>
+        <w:t>lt;</w:t>
+      </w:r>
+      <w:r>
+        <w:t>marquee</w:t>
+      </w:r>
+      <w:proofErr w:type="gramEnd"/>
+      <w:r>
+        <w:t>&amp;gt</w:t>
+      </w:r>
+      <w:proofErr w:type="spellEnd"/>
+      <w:r>
+        <w:t>;</w:t>
+      </w:r>
+      <w:r>
+        <w:t xml:space="preserve"> tag</w:t>
+      </w:r>
+      <w:r>
+        <w:t>. I later made popular game mods and eventually graduated from Texas A&amp;M with a degree in Civil Engineering</w:t>
+      </w:r>
+      <w:r>
+        <w:t xml:space="preserve"> specializing</w:t>
+      </w:r>
+      <w:r>
+        <w:t xml:space="preserve"> in traffic modeling simulation. After a spinal injury ended my Army career, I </w:t>
+      </w:r>
+      <w:r>
+        <w:t>focused back on my roots creating software. Seizing on my game development hobby using C# and Unity3D, I worked tirelessly to build the skills necessary to change careers. Eventually, the hard work paid off and Penn State University accepted me in their Masters in Software Engineering program.  I continue to learn and expand my skill set so I can be ready to begin my career in May 2020.</w:t>
+      </w:r>
+      <w:bookmarkEnd w:id="0"/>
     </w:p>
     <w:sectPr>
       <w:pgSz w:w="12240" w:h="15840"/>
@@ -295,6 +314,7 @@
     <w:lsdException w:name="HTML Sample" w:semiHidden="1" w:unhideWhenUsed="1"/>
     <w:lsdException w:name="HTML Typewriter" w:semiHidden="1" w:unhideWhenUsed="1"/>
     <w:lsdException w:name="HTML Variable" w:semiHidden="1" w:unhideWhenUsed="1"/>
+    <w:lsdException w:name="Normal Table" w:semiHidden="1" w:unhideWhenUsed="1"/>
     <w:lsdException w:name="annotation subject" w:semiHidden="1" w:unhideWhenUsed="1"/>
     <w:lsdException w:name="No List" w:semiHidden="1" w:unhideWhenUsed="1"/>
     <w:lsdException w:name="Outline List 1" w:semiHidden="1" w:unhideWhenUsed="1"/>
@@ -341,8 +361,10 @@
     <w:lsdException w:name="Table Subtle 2" w:semiHidden="1" w:unhideWhenUsed="1"/>
     <w:lsdException w:name="Table Web 1" w:semiHidden="1" w:unhideWhenUsed="1"/>
     <w:lsdException w:name="Table Web 2" w:semiHidden="1" w:unhideWhenUsed="1"/>
+    <w:lsdException w:name="Table Web 3" w:semiHidden="1" w:unhideWhenUsed="1"/>
     <w:lsdException w:name="Balloon Text" w:semiHidden="1" w:unhideWhenUsed="1"/>
     <w:lsdException w:name="Table Grid" w:uiPriority="39"/>
+    <w:lsdException w:name="Table Theme" w:semiHidden="1" w:unhideWhenUsed="1"/>
     <w:lsdException w:name="Placeholder Text" w:semiHidden="1"/>
     <w:lsdException w:name="No Spacing" w:uiPriority="1" w:qFormat="1"/>
     <w:lsdException w:name="Light Shading" w:uiPriority="60"/>

</xml_diff>